<commit_message>
Notes realted to quick sort added.
</commit_message>
<xml_diff>
--- a/DSA with C++.docx
+++ b/DSA with C++.docx
@@ -453,11 +453,15 @@
           <w:ilvl w:val="0"/>
           <w:numId w:val="5"/>
         </w:numPr>
-      </w:pPr>
-      <w:r>
-        <w:rPr>
-          <w:b/>
-          <w:bCs/>
+        <w:rPr>
+          <w:highlight w:val="cyan"/>
+        </w:rPr>
+      </w:pPr>
+      <w:r>
+        <w:rPr>
+          <w:b/>
+          <w:bCs/>
+          <w:highlight w:val="cyan"/>
         </w:rPr>
         <w:t>Merge Sort, Quick Sort</w:t>
       </w:r>

</xml_diff>

<commit_message>
Recursion statred with basic problem
</commit_message>
<xml_diff>
--- a/DSA with C++.docx
+++ b/DSA with C++.docx
@@ -472,11 +472,15 @@
           <w:ilvl w:val="0"/>
           <w:numId w:val="5"/>
         </w:numPr>
-      </w:pPr>
-      <w:r>
-        <w:rPr>
-          <w:b/>
-          <w:bCs/>
+        <w:rPr>
+          <w:highlight w:val="cyan"/>
+        </w:rPr>
+      </w:pPr>
+      <w:r>
+        <w:rPr>
+          <w:b/>
+          <w:bCs/>
+          <w:highlight w:val="cyan"/>
         </w:rPr>
         <w:t>Heap Sort</w:t>
       </w:r>
@@ -878,23 +882,36 @@
           <w:ilvl w:val="0"/>
           <w:numId w:val="10"/>
         </w:numPr>
-      </w:pPr>
-      <w:r>
-        <w:rPr>
-          <w:b/>
-          <w:bCs/>
+        <w:rPr>
+          <w:highlight w:val="cyan"/>
+        </w:rPr>
+      </w:pPr>
+      <w:r>
+        <w:rPr>
+          <w:b/>
+          <w:bCs/>
+          <w:highlight w:val="cyan"/>
         </w:rPr>
         <w:t>Heaps:</w:t>
       </w:r>
       <w:r>
+        <w:rPr>
+          <w:highlight w:val="cyan"/>
+        </w:rPr>
         <w:t xml:space="preserve"> Min-heap, max-heap, </w:t>
       </w:r>
       <w:proofErr w:type="spellStart"/>
       <w:r>
+        <w:rPr>
+          <w:highlight w:val="cyan"/>
+        </w:rPr>
         <w:t>heapify</w:t>
       </w:r>
       <w:proofErr w:type="spellEnd"/>
       <w:r>
+        <w:rPr>
+          <w:highlight w:val="cyan"/>
+        </w:rPr>
         <w:t>, applications (priority queue, heap sort)</w:t>
       </w:r>
     </w:p>

</xml_diff>

<commit_message>
Intro to linked list
</commit_message>
<xml_diff>
--- a/DSA with C++.docx
+++ b/DSA with C++.docx
@@ -551,11 +551,18 @@
         <w:rPr>
           <w:b/>
           <w:bCs/>
+          <w:highlight w:val="cyan"/>
         </w:rPr>
         <w:t>Backtracking:</w:t>
       </w:r>
       <w:r>
-        <w:t xml:space="preserve"> N-Queens problem, Sudoku solver, Rat in a maze</w:t>
+        <w:rPr>
+          <w:highlight w:val="cyan"/>
+        </w:rPr>
+        <w:t xml:space="preserve"> N-Queens problem,</w:t>
+      </w:r>
+      <w:r>
+        <w:t xml:space="preserve"> Sudoku solver, Rat in a maze</w:t>
       </w:r>
     </w:p>
     <w:p>
@@ -564,11 +571,15 @@
           <w:ilvl w:val="0"/>
           <w:numId w:val="6"/>
         </w:numPr>
-      </w:pPr>
-      <w:r>
-        <w:rPr>
-          <w:b/>
-          <w:bCs/>
+        <w:rPr>
+          <w:highlight w:val="yellow"/>
+        </w:rPr>
+      </w:pPr>
+      <w:r>
+        <w:rPr>
+          <w:b/>
+          <w:bCs/>
+          <w:highlight w:val="yellow"/>
         </w:rPr>
         <w:t>Recursion vs. Iteration</w:t>
       </w:r>

</xml_diff>

<commit_message>
reversing the given linked list
</commit_message>
<xml_diff>
--- a/DSA with C++.docx
+++ b/DSA with C++.docx
@@ -613,12 +613,14 @@
         <w:rPr>
           <w:b/>
           <w:bCs/>
-        </w:rPr>
-      </w:pPr>
-      <w:r>
-        <w:rPr>
-          <w:b/>
-          <w:bCs/>
+          <w:highlight w:val="cyan"/>
+        </w:rPr>
+      </w:pPr>
+      <w:r>
+        <w:rPr>
+          <w:b/>
+          <w:bCs/>
+          <w:highlight w:val="cyan"/>
         </w:rPr>
         <w:lastRenderedPageBreak/>
         <w:t>7. Linked Lists</w:t>
@@ -630,15 +632,22 @@
           <w:ilvl w:val="0"/>
           <w:numId w:val="7"/>
         </w:numPr>
-      </w:pPr>
-      <w:r>
-        <w:rPr>
-          <w:b/>
-          <w:bCs/>
+        <w:rPr>
+          <w:highlight w:val="cyan"/>
+        </w:rPr>
+      </w:pPr>
+      <w:r>
+        <w:rPr>
+          <w:b/>
+          <w:bCs/>
+          <w:highlight w:val="cyan"/>
         </w:rPr>
         <w:t>Singly Linked List:</w:t>
       </w:r>
       <w:r>
+        <w:rPr>
+          <w:highlight w:val="cyan"/>
+        </w:rPr>
         <w:t xml:space="preserve"> Creation, traversal, insertion, deletion</w:t>
       </w:r>
     </w:p>
@@ -648,11 +657,15 @@
           <w:ilvl w:val="0"/>
           <w:numId w:val="7"/>
         </w:numPr>
-      </w:pPr>
-      <w:r>
-        <w:rPr>
-          <w:b/>
-          <w:bCs/>
+        <w:rPr>
+          <w:highlight w:val="cyan"/>
+        </w:rPr>
+      </w:pPr>
+      <w:r>
+        <w:rPr>
+          <w:b/>
+          <w:bCs/>
+          <w:highlight w:val="cyan"/>
         </w:rPr>
         <w:t>Doubly Linked List</w:t>
       </w:r>
@@ -663,11 +676,15 @@
           <w:ilvl w:val="0"/>
           <w:numId w:val="7"/>
         </w:numPr>
-      </w:pPr>
-      <w:r>
-        <w:rPr>
-          <w:b/>
-          <w:bCs/>
+        <w:rPr>
+          <w:highlight w:val="cyan"/>
+        </w:rPr>
+      </w:pPr>
+      <w:r>
+        <w:rPr>
+          <w:b/>
+          <w:bCs/>
+          <w:highlight w:val="cyan"/>
         </w:rPr>
         <w:t>Circular Linked List</w:t>
       </w:r>

</xml_diff>

<commit_message>
created a new folder for Binary Tree
</commit_message>
<xml_diff>
--- a/DSA with C++.docx
+++ b/DSA with C++.docx
@@ -760,15 +760,22 @@
           <w:ilvl w:val="0"/>
           <w:numId w:val="8"/>
         </w:numPr>
-      </w:pPr>
-      <w:r>
-        <w:rPr>
-          <w:b/>
-          <w:bCs/>
+        <w:rPr>
+          <w:highlight w:val="cyan"/>
+        </w:rPr>
+      </w:pPr>
+      <w:r>
+        <w:rPr>
+          <w:b/>
+          <w:bCs/>
+          <w:highlight w:val="cyan"/>
         </w:rPr>
         <w:t>Queues:</w:t>
       </w:r>
       <w:r>
+        <w:rPr>
+          <w:highlight w:val="cyan"/>
+        </w:rPr>
         <w:t xml:space="preserve"> Simple queue, circular queue, deque, priority queue</w:t>
       </w:r>
     </w:p>
@@ -778,15 +785,22 @@
           <w:ilvl w:val="0"/>
           <w:numId w:val="8"/>
         </w:numPr>
-      </w:pPr>
-      <w:r>
-        <w:rPr>
-          <w:b/>
-          <w:bCs/>
+        <w:rPr>
+          <w:highlight w:val="cyan"/>
+        </w:rPr>
+      </w:pPr>
+      <w:r>
+        <w:rPr>
+          <w:b/>
+          <w:bCs/>
+          <w:highlight w:val="cyan"/>
         </w:rPr>
         <w:t>Applications of Stacks and Queues:</w:t>
       </w:r>
       <w:r>
+        <w:rPr>
+          <w:highlight w:val="cyan"/>
+        </w:rPr>
         <w:t xml:space="preserve"> Next greater element, sliding window maximum</w:t>
       </w:r>
     </w:p>

</xml_diff>

<commit_message>
managed files in appropriate folders
</commit_message>
<xml_diff>
--- a/DSA with C++.docx
+++ b/DSA with C++.docx
@@ -876,15 +876,22 @@
           <w:ilvl w:val="0"/>
           <w:numId w:val="10"/>
         </w:numPr>
-      </w:pPr>
-      <w:r>
-        <w:rPr>
-          <w:b/>
-          <w:bCs/>
+        <w:rPr>
+          <w:highlight w:val="cyan"/>
+        </w:rPr>
+      </w:pPr>
+      <w:r>
+        <w:rPr>
+          <w:b/>
+          <w:bCs/>
+          <w:highlight w:val="cyan"/>
         </w:rPr>
         <w:t>Binary Trees:</w:t>
       </w:r>
       <w:r>
+        <w:rPr>
+          <w:highlight w:val="cyan"/>
+        </w:rPr>
         <w:t xml:space="preserve"> Basic operations (insertion, deletion, traversal)</w:t>
       </w:r>
     </w:p>
@@ -909,15 +916,22 @@
           <w:ilvl w:val="0"/>
           <w:numId w:val="10"/>
         </w:numPr>
-      </w:pPr>
-      <w:r>
-        <w:rPr>
-          <w:b/>
-          <w:bCs/>
+        <w:rPr>
+          <w:highlight w:val="cyan"/>
+        </w:rPr>
+      </w:pPr>
+      <w:r>
+        <w:rPr>
+          <w:b/>
+          <w:bCs/>
+          <w:highlight w:val="cyan"/>
         </w:rPr>
         <w:t>Tree Traversals:</w:t>
       </w:r>
       <w:r>
+        <w:rPr>
+          <w:highlight w:val="cyan"/>
+        </w:rPr>
         <w:t xml:space="preserve"> In-order, pre-order, post-order, level-order</w:t>
       </w:r>
     </w:p>

</xml_diff>

<commit_message>
created a new folder Graph
</commit_message>
<xml_diff>
--- a/DSA with C++.docx
+++ b/DSA with C++.docx
@@ -809,14 +809,23 @@
         <w:rPr>
           <w:b/>
           <w:bCs/>
-        </w:rPr>
-      </w:pPr>
-      <w:r>
-        <w:rPr>
-          <w:b/>
-          <w:bCs/>
-        </w:rPr>
-        <w:t>9. Hashing</w:t>
+          <w:highlight w:val="yellow"/>
+        </w:rPr>
+      </w:pPr>
+      <w:r>
+        <w:rPr>
+          <w:b/>
+          <w:bCs/>
+        </w:rPr>
+        <w:t xml:space="preserve">9. </w:t>
+      </w:r>
+      <w:r>
+        <w:rPr>
+          <w:b/>
+          <w:bCs/>
+          <w:highlight w:val="yellow"/>
+        </w:rPr>
+        <w:t>Hashing</w:t>
       </w:r>
     </w:p>
     <w:p>
@@ -825,15 +834,22 @@
           <w:ilvl w:val="0"/>
           <w:numId w:val="9"/>
         </w:numPr>
-      </w:pPr>
-      <w:r>
-        <w:rPr>
-          <w:b/>
-          <w:bCs/>
+        <w:rPr>
+          <w:highlight w:val="yellow"/>
+        </w:rPr>
+      </w:pPr>
+      <w:r>
+        <w:rPr>
+          <w:b/>
+          <w:bCs/>
+          <w:highlight w:val="yellow"/>
         </w:rPr>
         <w:t>Hash Tables:</w:t>
       </w:r>
       <w:r>
+        <w:rPr>
+          <w:highlight w:val="yellow"/>
+        </w:rPr>
         <w:t xml:space="preserve"> Hash functions, collision resolution techniques (chaining, open addressing)</w:t>
       </w:r>
     </w:p>
@@ -848,10 +864,14 @@
         <w:rPr>
           <w:b/>
           <w:bCs/>
+          <w:highlight w:val="yellow"/>
         </w:rPr>
         <w:t>Applications of Hashing:</w:t>
       </w:r>
       <w:r>
+        <w:rPr>
+          <w:highlight w:val="yellow"/>
+        </w:rPr>
         <w:t xml:space="preserve"> Frequency counting, finding duplicates, two-sum problem</w:t>
       </w:r>
     </w:p>

</xml_diff>